<commit_message>
Ticket Report 1.0.0 - Send ticket summary email to IT support"
</commit_message>
<xml_diff>
--- a/Routine IT Support Task Automation Bot/Data/Output/Tickest_Report.docx
+++ b/Routine IT Support Task Automation Bot/Data/Output/Tickest_Report.docx
@@ -62,69 +62,37 @@
           <w:rFonts w:ascii="Times New Roman" w:hAnsi="Times New Roman" w:cs="Times New Roman"/>
           <w:sz w:val="32"/>
         </w:rPr>
-        <w:t>Ticket Report Date 2023-12-09</w:t>
-      </w:r>
-    </w:p>
-    <w:p>
-      <w:pPr>
-        <w:rPr>
-          <w:rFonts w:ascii="Times New Roman" w:hAnsi="Times New Roman" w:cs="Times New Roman"/>
-          <w:sz w:val="32"/>
-        </w:rPr>
-      </w:pPr>
-      <w:r>
-        <w:rPr>
-          <w:rFonts w:ascii="Times New Roman" w:hAnsi="Times New Roman" w:cs="Times New Roman"/>
-          <w:sz w:val="32"/>
-        </w:rPr>
-        <w:t xml:space="preserve">Total </w:t>
-      </w:r>
-      <w:proofErr w:type="gramStart"/>
-      <w:r>
-        <w:rPr>
-          <w:rFonts w:ascii="Times New Roman" w:hAnsi="Times New Roman" w:cs="Times New Roman"/>
-          <w:sz w:val="32"/>
-        </w:rPr>
-        <w:t>Tickets  Assigned</w:t>
-      </w:r>
-      <w:proofErr w:type="gramEnd"/>
-      <w:r>
-        <w:rPr>
-          <w:rFonts w:ascii="Times New Roman" w:hAnsi="Times New Roman" w:cs="Times New Roman"/>
-          <w:sz w:val="32"/>
-        </w:rPr>
-        <w:t xml:space="preserve"> - 444 </w:t>
-      </w:r>
-    </w:p>
-    <w:p>
-      <w:pPr>
-        <w:rPr>
-          <w:rFonts w:ascii="Times New Roman" w:hAnsi="Times New Roman" w:cs="Times New Roman"/>
-          <w:sz w:val="32"/>
-        </w:rPr>
-      </w:pPr>
-      <w:r>
-        <w:rPr>
-          <w:rFonts w:ascii="Times New Roman" w:hAnsi="Times New Roman" w:cs="Times New Roman"/>
-          <w:sz w:val="32"/>
-        </w:rPr>
-        <w:t xml:space="preserve">Total Tickets  </w:t>
-      </w:r>
-      <w:proofErr w:type="spellStart"/>
-      <w:r>
-        <w:rPr>
-          <w:rFonts w:ascii="Times New Roman" w:hAnsi="Times New Roman" w:cs="Times New Roman"/>
-          <w:sz w:val="32"/>
-        </w:rPr>
-        <w:t>Unasigned</w:t>
-      </w:r>
-      <w:proofErr w:type="spellEnd"/>
-      <w:r>
-        <w:rPr>
-          <w:rFonts w:ascii="Times New Roman" w:hAnsi="Times New Roman" w:cs="Times New Roman"/>
-          <w:sz w:val="32"/>
-        </w:rPr>
-        <w:t xml:space="preserve"> - 200</w:t>
+        <w:t>Ticket Report Date 2023-12-10</w:t>
+      </w:r>
+    </w:p>
+    <w:p>
+      <w:pPr>
+        <w:rPr>
+          <w:rFonts w:ascii="Times New Roman" w:hAnsi="Times New Roman" w:cs="Times New Roman"/>
+          <w:sz w:val="32"/>
+        </w:rPr>
+      </w:pPr>
+      <w:r>
+        <w:rPr>
+          <w:rFonts w:ascii="Times New Roman" w:hAnsi="Times New Roman" w:cs="Times New Roman"/>
+          <w:sz w:val="32"/>
+        </w:rPr>
+        <w:t xml:space="preserve">Total Tickets  Assigned - 444 </w:t>
+      </w:r>
+    </w:p>
+    <w:p>
+      <w:pPr>
+        <w:rPr>
+          <w:rFonts w:ascii="Times New Roman" w:hAnsi="Times New Roman" w:cs="Times New Roman"/>
+          <w:sz w:val="32"/>
+        </w:rPr>
+      </w:pPr>
+      <w:r>
+        <w:rPr>
+          <w:rFonts w:ascii="Times New Roman" w:hAnsi="Times New Roman" w:cs="Times New Roman"/>
+          <w:sz w:val="32"/>
+        </w:rPr>
+        <w:t xml:space="preserve"> Total Tickets  Unasigned - 200</w:t>
       </w:r>
     </w:p>
     <w:p>
@@ -140,6 +108,307 @@
           <w:sz w:val="32"/>
         </w:rPr>
         <w:t>Customer rating on each employee</w:t>
+      </w:r>
+    </w:p>
+    <w:p>
+      <w:pPr>
+        <w:rPr>
+          <w:rFonts w:ascii="Times New Roman" w:hAnsi="Times New Roman" w:cs="Times New Roman"/>
+          <w:sz w:val="32"/>
+        </w:rPr>
+      </w:pPr>
+      <w:r>
+        <w:rPr>
+          <w:rFonts w:ascii="Times New Roman" w:hAnsi="Times New Roman" w:cs="Times New Roman"/>
+          <w:sz w:val="32"/>
+        </w:rPr>
+        <w:t>Customer rating on each employee -</w:t>
+      </w:r>
+    </w:p>
+    <w:p>
+      <w:pPr>
+        <w:rPr>
+          <w:rFonts w:ascii="Times New Roman" w:hAnsi="Times New Roman" w:cs="Times New Roman"/>
+          <w:sz w:val="32"/>
+        </w:rPr>
+      </w:pPr>
+      <w:r>
+        <w:rPr>
+          <w:rFonts w:ascii="Times New Roman" w:hAnsi="Times New Roman" w:cs="Times New Roman"/>
+          <w:sz w:val="32"/>
+        </w:rPr>
+        <w:t>John Doerating3-3</w:t>
+      </w:r>
+    </w:p>
+    <w:p>
+      <w:pPr>
+        <w:rPr>
+          <w:rFonts w:ascii="Times New Roman" w:hAnsi="Times New Roman" w:cs="Times New Roman"/>
+          <w:sz w:val="32"/>
+        </w:rPr>
+      </w:pPr>
+      <w:r>
+        <w:rPr>
+          <w:rFonts w:ascii="Times New Roman" w:hAnsi="Times New Roman" w:cs="Times New Roman"/>
+          <w:sz w:val="32"/>
+        </w:rPr>
+        <w:t>Jane Smithrating3-3</w:t>
+      </w:r>
+    </w:p>
+    <w:p>
+      <w:pPr>
+        <w:rPr>
+          <w:rFonts w:ascii="Times New Roman" w:hAnsi="Times New Roman" w:cs="Times New Roman"/>
+          <w:sz w:val="32"/>
+        </w:rPr>
+      </w:pPr>
+      <w:r>
+        <w:rPr>
+          <w:rFonts w:ascii="Times New Roman" w:hAnsi="Times New Roman" w:cs="Times New Roman"/>
+          <w:sz w:val="32"/>
+        </w:rPr>
+        <w:t>Bob Johnsonrating3-3</w:t>
+      </w:r>
+    </w:p>
+    <w:p>
+      <w:pPr>
+        <w:rPr>
+          <w:rFonts w:ascii="Times New Roman" w:hAnsi="Times New Roman" w:cs="Times New Roman"/>
+          <w:sz w:val="32"/>
+        </w:rPr>
+      </w:pPr>
+      <w:r>
+        <w:rPr>
+          <w:rFonts w:ascii="Times New Roman" w:hAnsi="Times New Roman" w:cs="Times New Roman"/>
+          <w:sz w:val="32"/>
+        </w:rPr>
+        <w:t>Nihal MPrating3-3</w:t>
+      </w:r>
+    </w:p>
+    <w:p>
+      <w:pPr>
+        <w:rPr>
+          <w:rFonts w:ascii="Times New Roman" w:hAnsi="Times New Roman" w:cs="Times New Roman"/>
+          <w:sz w:val="32"/>
+        </w:rPr>
+      </w:pPr>
+      <w:r>
+        <w:rPr>
+          <w:rFonts w:ascii="Times New Roman" w:hAnsi="Times New Roman" w:cs="Times New Roman"/>
+          <w:sz w:val="32"/>
+        </w:rPr>
+        <w:t>Nihal MP 2rating3-3</w:t>
+      </w:r>
+    </w:p>
+    <w:p>
+      <w:pPr>
+        <w:rPr>
+          <w:rFonts w:ascii="Times New Roman" w:hAnsi="Times New Roman" w:cs="Times New Roman"/>
+          <w:sz w:val="32"/>
+        </w:rPr>
+      </w:pPr>
+      <w:r>
+        <w:rPr>
+          <w:rFonts w:ascii="Times New Roman" w:hAnsi="Times New Roman" w:cs="Times New Roman"/>
+          <w:sz w:val="32"/>
+        </w:rPr>
+        <w:t>Nihal MP 3rating3-3</w:t>
+      </w:r>
+    </w:p>
+    <w:p>
+      <w:pPr>
+        <w:rPr>
+          <w:rFonts w:ascii="Times New Roman" w:hAnsi="Times New Roman" w:cs="Times New Roman"/>
+          <w:sz w:val="32"/>
+        </w:rPr>
+      </w:pPr>
+      <w:r>
+        <w:rPr>
+          <w:rFonts w:ascii="Times New Roman" w:hAnsi="Times New Roman" w:cs="Times New Roman"/>
+          <w:sz w:val="32"/>
+        </w:rPr>
+        <w:t>Frank Whiterating3-3</w:t>
+      </w:r>
+    </w:p>
+    <w:p>
+      <w:pPr>
+        <w:rPr>
+          <w:rFonts w:ascii="Times New Roman" w:hAnsi="Times New Roman" w:cs="Times New Roman"/>
+          <w:sz w:val="32"/>
+        </w:rPr>
+      </w:pPr>
+      <w:r>
+        <w:rPr>
+          <w:rFonts w:ascii="Times New Roman" w:hAnsi="Times New Roman" w:cs="Times New Roman"/>
+          <w:sz w:val="32"/>
+        </w:rPr>
+        <w:t>Grace Millerrating3-3</w:t>
+      </w:r>
+    </w:p>
+    <w:p>
+      <w:pPr>
+        <w:rPr>
+          <w:rFonts w:ascii="Times New Roman" w:hAnsi="Times New Roman" w:cs="Times New Roman"/>
+          <w:sz w:val="32"/>
+        </w:rPr>
+      </w:pPr>
+      <w:r>
+        <w:rPr>
+          <w:rFonts w:ascii="Times New Roman" w:hAnsi="Times New Roman" w:cs="Times New Roman"/>
+          <w:sz w:val="32"/>
+        </w:rPr>
+        <w:t>Ivy Thomasrating3-3</w:t>
+      </w:r>
+    </w:p>
+    <w:p>
+      <w:pPr>
+        <w:rPr>
+          <w:rFonts w:ascii="Times New Roman" w:hAnsi="Times New Roman" w:cs="Times New Roman"/>
+          <w:sz w:val="32"/>
+        </w:rPr>
+      </w:pPr>
+      <w:r>
+        <w:rPr>
+          <w:rFonts w:ascii="Times New Roman" w:hAnsi="Times New Roman" w:cs="Times New Roman"/>
+          <w:sz w:val="32"/>
+        </w:rPr>
+        <w:t>Charlie Brownrating3-3</w:t>
+      </w:r>
+    </w:p>
+    <w:p>
+      <w:pPr>
+        <w:rPr>
+          <w:rFonts w:ascii="Times New Roman" w:hAnsi="Times New Roman" w:cs="Times New Roman"/>
+          <w:sz w:val="32"/>
+        </w:rPr>
+      </w:pPr>
+      <w:r>
+        <w:rPr>
+          <w:rFonts w:ascii="Times New Roman" w:hAnsi="Times New Roman" w:cs="Times New Roman"/>
+          <w:sz w:val="32"/>
+        </w:rPr>
+        <w:t>John Doe 2rating3-3</w:t>
+      </w:r>
+    </w:p>
+    <w:p>
+      <w:pPr>
+        <w:rPr>
+          <w:rFonts w:ascii="Times New Roman" w:hAnsi="Times New Roman" w:cs="Times New Roman"/>
+          <w:sz w:val="32"/>
+        </w:rPr>
+      </w:pPr>
+      <w:r>
+        <w:rPr>
+          <w:rFonts w:ascii="Times New Roman" w:hAnsi="Times New Roman" w:cs="Times New Roman"/>
+          <w:sz w:val="32"/>
+        </w:rPr>
+        <w:t>Grace Miller 1rating3-3</w:t>
+      </w:r>
+    </w:p>
+    <w:p>
+      <w:pPr>
+        <w:rPr>
+          <w:rFonts w:ascii="Times New Roman" w:hAnsi="Times New Roman" w:cs="Times New Roman"/>
+          <w:sz w:val="32"/>
+        </w:rPr>
+      </w:pPr>
+      <w:r>
+        <w:rPr>
+          <w:rFonts w:ascii="Times New Roman" w:hAnsi="Times New Roman" w:cs="Times New Roman"/>
+          <w:sz w:val="32"/>
+        </w:rPr>
+        <w:t>Grace Miller 2rating3-3</w:t>
+      </w:r>
+    </w:p>
+    <w:p>
+      <w:pPr>
+        <w:rPr>
+          <w:rFonts w:ascii="Times New Roman" w:hAnsi="Times New Roman" w:cs="Times New Roman"/>
+          <w:sz w:val="32"/>
+        </w:rPr>
+      </w:pPr>
+      <w:r>
+        <w:rPr>
+          <w:rFonts w:ascii="Times New Roman" w:hAnsi="Times New Roman" w:cs="Times New Roman"/>
+          <w:sz w:val="32"/>
+        </w:rPr>
+        <w:t>Grace Miller 3rating3-3</w:t>
+      </w:r>
+    </w:p>
+    <w:p>
+      <w:pPr>
+        <w:rPr>
+          <w:rFonts w:ascii="Times New Roman" w:hAnsi="Times New Roman" w:cs="Times New Roman"/>
+          <w:sz w:val="32"/>
+        </w:rPr>
+      </w:pPr>
+      <w:r>
+        <w:rPr>
+          <w:rFonts w:ascii="Times New Roman" w:hAnsi="Times New Roman" w:cs="Times New Roman"/>
+          <w:sz w:val="32"/>
+        </w:rPr>
+        <w:t>Grace Miller 4rating3-3</w:t>
+      </w:r>
+    </w:p>
+    <w:p>
+      <w:pPr>
+        <w:rPr>
+          <w:rFonts w:ascii="Times New Roman" w:hAnsi="Times New Roman" w:cs="Times New Roman"/>
+          <w:sz w:val="32"/>
+        </w:rPr>
+      </w:pPr>
+      <w:r>
+        <w:rPr>
+          <w:rFonts w:ascii="Times New Roman" w:hAnsi="Times New Roman" w:cs="Times New Roman"/>
+          <w:sz w:val="32"/>
+        </w:rPr>
+        <w:lastRenderedPageBreak/>
+        <w:t>Jane Smithrating3-3</w:t>
+      </w:r>
+    </w:p>
+    <w:p>
+      <w:pPr>
+        <w:rPr>
+          <w:rFonts w:ascii="Times New Roman" w:hAnsi="Times New Roman" w:cs="Times New Roman"/>
+          <w:sz w:val="32"/>
+        </w:rPr>
+      </w:pPr>
+      <w:r>
+        <w:rPr>
+          <w:rFonts w:ascii="Times New Roman" w:hAnsi="Times New Roman" w:cs="Times New Roman"/>
+          <w:sz w:val="32"/>
+        </w:rPr>
+        <w:t>Eva Davisrating3-3</w:t>
+      </w:r>
+    </w:p>
+    <w:p>
+      <w:pPr>
+        <w:rPr>
+          <w:rFonts w:ascii="Times New Roman" w:hAnsi="Times New Roman" w:cs="Times New Roman"/>
+          <w:sz w:val="32"/>
+        </w:rPr>
+      </w:pPr>
+      <w:r>
+        <w:rPr>
+          <w:rFonts w:ascii="Times New Roman" w:hAnsi="Times New Roman" w:cs="Times New Roman"/>
+          <w:sz w:val="32"/>
+        </w:rPr>
+        <w:t>Sarah Taylorrating3-3</w:t>
+      </w:r>
+    </w:p>
+    <w:p>
+      <w:pPr>
+        <w:rPr>
+          <w:rFonts w:ascii="Times New Roman" w:hAnsi="Times New Roman" w:cs="Times New Roman"/>
+          <w:sz w:val="32"/>
+        </w:rPr>
+      </w:pPr>
+      <w:r>
+        <w:rPr>
+          <w:rFonts w:ascii="Times New Roman" w:hAnsi="Times New Roman" w:cs="Times New Roman"/>
+          <w:sz w:val="32"/>
+        </w:rPr>
+        <w:t>Michael Andersonrating3-3</w:t>
       </w:r>
     </w:p>
     <w:sectPr>

</xml_diff>